<commit_message>
Add common years filtering, update conclusions
</commit_message>
<xml_diff>
--- a/Мазяр - вывод по расчетному заданию.docx
+++ b/Мазяр - вывод по расчетному заданию.docx
@@ -480,7 +480,21 @@
           <w:rFonts w:ascii="Arial" w:cs="Arial" w:eastAsia="Arial" w:hAnsi="Arial"/>
           <w:rtl w:val="0"/>
         </w:rPr>
-        <w:t xml:space="preserve">Факт 1.5: Контрцикличность торгового баланса</w:t>
+        <w:t xml:space="preserve">Факт 1.5: Контрцикличность торгового баланса и сальдо текущих операция</w:t>
+      </w:r>
+    </w:p>
+    <w:p>
+      <w:pPr>
+        <w:spacing w:after="240" w:before="240" w:lineRule="auto"/>
+        <w:ind w:left="0" w:firstLine="0"/>
+        <w:rPr/>
+      </w:pPr>
+      <w:r>
+        <w:rPr>
+          <w:rFonts w:ascii="Arial" w:cs="Arial" w:eastAsia="Arial" w:hAnsi="Arial"/>
+          <w:rtl w:val="0"/>
+        </w:rPr>
+        <w:t xml:space="preserve">Утверждение сильно торгового баланса в случае США (корреляция от -0,58 до -0,47) и Греции (-от 0,41 до -0,16), но слабо в случае ЦАР (от -0,12 до +0,17). </w:t>
       </w:r>
     </w:p>
     <w:p>
@@ -498,7 +512,7 @@
           <w:rFonts w:ascii="Arial" w:cs="Arial" w:eastAsia="Arial" w:hAnsi="Arial"/>
           <w:rtl w:val="0"/>
         </w:rPr>
-        <w:t xml:space="preserve">Утверждение сильно для США (корреляция от -0,58 до -0,47) и Греции (-от 0,41 до -0,16), но слабо для ЦАР (от -0,12 до +0,17).</w:t>
+        <w:t xml:space="preserve">В то же время сальдо текущих операций контрциклично для всех стран и всех методов за исключением Греции при использовании методов выделения циклов, допускающих относительно высокую волатильность циклической компоненты  (все кроме фильтра Ходрика-Прескотта λ=6.25). В этом случае корреляция сальдо и ВВП близка к 0. Скорее всего это вызвано ограниченным набором данных (взяты единственные 17 лет, доступные для ЦАР), у которого выбросы и краткосрочные сильнее влияют на результат при использовании менее агрессивных методов.</w:t>
       </w:r>
       <w:r>
         <w:rPr>
@@ -992,12 +1006,12 @@
           <wp:inline distB="114300" distT="114300" distL="114300" distR="114300">
             <wp:extent cx="5400000" cy="4266000"/>
             <wp:effectExtent b="0" l="0" r="0" t="0"/>
-            <wp:docPr id="2" name="image3.png"/>
+            <wp:docPr id="2" name="image2.png"/>
             <a:graphic>
               <a:graphicData uri="http://schemas.openxmlformats.org/drawingml/2006/picture">
                 <pic:pic>
                   <pic:nvPicPr>
-                    <pic:cNvPr id="0" name="image3.png"/>
+                    <pic:cNvPr id="0" name="image2.png"/>
                     <pic:cNvPicPr preferRelativeResize="0"/>
                   </pic:nvPicPr>
                   <pic:blipFill>
@@ -1037,12 +1051,12 @@
           <wp:inline distB="114300" distT="114300" distL="114300" distR="114300">
             <wp:extent cx="5400000" cy="4266000"/>
             <wp:effectExtent b="0" l="0" r="0" t="0"/>
-            <wp:docPr id="1" name="image2.png"/>
+            <wp:docPr id="1" name="image3.png"/>
             <a:graphic>
               <a:graphicData uri="http://schemas.openxmlformats.org/drawingml/2006/picture">
                 <pic:pic>
                   <pic:nvPicPr>
-                    <pic:cNvPr id="0" name="image2.png"/>
+                    <pic:cNvPr id="0" name="image3.png"/>
                     <pic:cNvPicPr preferRelativeResize="0"/>
                   </pic:nvPicPr>
                   <pic:blipFill>
@@ -2108,6 +2122,7 @@
     </w:pPr>
     <w:rPr>
       <w:b w:val="0"/>
+      <w:bCs w:val="0"/>
       <w:color w:val="434343"/>
       <w:sz w:val="28"/>
       <w:szCs w:val="28"/>
@@ -2157,6 +2172,7 @@
     </w:pPr>
     <w:rPr>
       <w:i w:val="1"/>
+      <w:iCs w:val="1"/>
       <w:color w:val="666666"/>
       <w:sz w:val="22"/>
       <w:szCs w:val="22"/>

</xml_diff>